<commit_message>
praca nad odp ustna
</commit_message>
<xml_diff>
--- a/LATO2024/Architektura/OdpowiedzUstna.docx
+++ b/LATO2024/Architektura/OdpowiedzUstna.docx
@@ -1,6 +1,6 @@
 
 <file path=word/document.xml><?xml version="1.0" encoding="utf-8"?>
-<w:document xmlns:wpc="http://schemas.microsoft.com/office/word/2010/wordprocessingCanvas" xmlns:cx="http://schemas.microsoft.com/office/drawing/2014/chartex" xmlns:cx1="http://schemas.microsoft.com/office/drawing/2015/9/8/chartex" xmlns:cx2="http://schemas.microsoft.com/office/drawing/2015/10/21/chartex" xmlns:cx3="http://schemas.microsoft.com/office/drawing/2016/5/9/chartex" xmlns:cx4="http://schemas.microsoft.com/office/drawing/2016/5/10/chartex" xmlns:cx5="http://schemas.microsoft.com/office/drawing/2016/5/11/chartex" xmlns:cx6="http://schemas.microsoft.com/office/drawing/2016/5/12/chartex" xmlns:cx7="http://schemas.microsoft.com/office/drawing/2016/5/13/chartex" xmlns:cx8="http://schemas.microsoft.com/office/drawing/2016/5/14/chartex" xmlns:mc="http://schemas.openxmlformats.org/markup-compatibility/2006" xmlns:aink="http://schemas.microsoft.com/office/drawing/2016/ink" xmlns:am3d="http://schemas.microsoft.com/office/drawing/2017/model3d" xmlns:o="urn:schemas-microsoft-com:office:office" xmlns:oel="http://schemas.microsoft.com/office/2019/extlst" xmlns:r="http://schemas.openxmlformats.org/officeDocument/2006/relationships" xmlns:m="http://schemas.openxmlformats.org/officeDocument/2006/math" xmlns:v="urn:schemas-microsoft-com:vml" xmlns:wp14="http://schemas.microsoft.com/office/word/2010/wordprocessingDrawing" xmlns:wp="http://schemas.openxmlformats.org/drawingml/2006/wordprocessingDrawing" xmlns:w10="urn:schemas-microsoft-com:office:word" xmlns:w="http://schemas.openxmlformats.org/wordprocessingml/2006/main" xmlns:w14="http://schemas.microsoft.com/office/word/2010/wordml" xmlns:w15="http://schemas.microsoft.com/office/word/2012/wordml" xmlns:w16cex="http://schemas.microsoft.com/office/word/2018/wordml/cex" xmlns:w16cid="http://schemas.microsoft.com/office/word/2016/wordml/cid" xmlns:w16="http://schemas.microsoft.com/office/word/2018/wordml" xmlns:w16du="http://schemas.microsoft.com/office/word/2023/wordml/word16du" xmlns:w16sdtdh="http://schemas.microsoft.com/office/word/2020/wordml/sdtdatahash" xmlns:w16se="http://schemas.microsoft.com/office/word/2015/wordml/symex" xmlns:wpg="http://schemas.microsoft.com/office/word/2010/wordprocessingGroup" xmlns:wpi="http://schemas.microsoft.com/office/word/2010/wordprocessingInk" xmlns:wne="http://schemas.microsoft.com/office/word/2006/wordml" xmlns:wps="http://schemas.microsoft.com/office/word/2010/wordprocessingShape" mc:Ignorable="w14 w15 w16se w16cid w16 w16cex w16sdtdh w16du wp14">
+<w:document xmlns:wpc="http://schemas.microsoft.com/office/word/2010/wordprocessingCanvas" xmlns:cx="http://schemas.microsoft.com/office/drawing/2014/chartex" xmlns:cx1="http://schemas.microsoft.com/office/drawing/2015/9/8/chartex" xmlns:cx2="http://schemas.microsoft.com/office/drawing/2015/10/21/chartex" xmlns:cx3="http://schemas.microsoft.com/office/drawing/2016/5/9/chartex" xmlns:cx4="http://schemas.microsoft.com/office/drawing/2016/5/10/chartex" xmlns:cx5="http://schemas.microsoft.com/office/drawing/2016/5/11/chartex" xmlns:cx6="http://schemas.microsoft.com/office/drawing/2016/5/12/chartex" xmlns:cx7="http://schemas.microsoft.com/office/drawing/2016/5/13/chartex" xmlns:cx8="http://schemas.microsoft.com/office/drawing/2016/5/14/chartex" xmlns:mc="http://schemas.openxmlformats.org/markup-compatibility/2006" xmlns:aink="http://schemas.microsoft.com/office/drawing/2016/ink" xmlns:am3d="http://schemas.microsoft.com/office/drawing/2017/model3d" xmlns:o="urn:schemas-microsoft-com:office:office" xmlns:oel="http://schemas.microsoft.com/office/2019/extlst" xmlns:r="http://schemas.openxmlformats.org/officeDocument/2006/relationships" xmlns:m="http://schemas.openxmlformats.org/officeDocument/2006/math" xmlns:v="urn:schemas-microsoft-com:vml" xmlns:wp14="http://schemas.microsoft.com/office/word/2010/wordprocessingDrawing" xmlns:wp="http://schemas.openxmlformats.org/drawingml/2006/wordprocessingDrawing" xmlns:w10="urn:schemas-microsoft-com:office:word" xmlns:w="http://schemas.openxmlformats.org/wordprocessingml/2006/main" xmlns:w14="http://schemas.microsoft.com/office/word/2010/wordml" xmlns:w15="http://schemas.microsoft.com/office/word/2012/wordml" xmlns:w16cex="http://schemas.microsoft.com/office/word/2018/wordml/cex" xmlns:w16cid="http://schemas.microsoft.com/office/word/2016/wordml/cid" xmlns:w16="http://schemas.microsoft.com/office/word/2018/wordml" xmlns:w16sdtdh="http://schemas.microsoft.com/office/word/2020/wordml/sdtdatahash" xmlns:w16se="http://schemas.microsoft.com/office/word/2015/wordml/symex" xmlns:wpg="http://schemas.microsoft.com/office/word/2010/wordprocessingGroup" xmlns:wpi="http://schemas.microsoft.com/office/word/2010/wordprocessingInk" xmlns:wne="http://schemas.microsoft.com/office/word/2006/wordml" xmlns:wps="http://schemas.microsoft.com/office/word/2010/wordprocessingShape" mc:Ignorable="w14 w15 w16se w16cid w16 w16cex w16sdtdh wp14">
   <w:body>
     <w:p>
       <w:pPr>
@@ -9,6 +9,7 @@
           <w:ilvl w:val="0"/>
           <w:numId w:val="1"/>
         </w:numPr>
+        <w:spacing w:line="276" w:lineRule="auto"/>
         <w:jc w:val="both"/>
       </w:pPr>
       <w:r>
@@ -64,6 +65,7 @@
           <w:ilvl w:val="0"/>
           <w:numId w:val="1"/>
         </w:numPr>
+        <w:spacing w:line="276" w:lineRule="auto"/>
         <w:jc w:val="both"/>
       </w:pPr>
       <w:r>
@@ -77,6 +79,7 @@
           <w:ilvl w:val="0"/>
           <w:numId w:val="1"/>
         </w:numPr>
+        <w:spacing w:line="276" w:lineRule="auto"/>
         <w:jc w:val="both"/>
       </w:pPr>
       <w:r>
@@ -90,6 +93,7 @@
           <w:ilvl w:val="0"/>
           <w:numId w:val="1"/>
         </w:numPr>
+        <w:spacing w:line="276" w:lineRule="auto"/>
         <w:jc w:val="both"/>
       </w:pPr>
       <w:r>
@@ -103,6 +107,7 @@
           <w:ilvl w:val="0"/>
           <w:numId w:val="1"/>
         </w:numPr>
+        <w:spacing w:line="276" w:lineRule="auto"/>
         <w:jc w:val="both"/>
       </w:pPr>
       <w:r>
@@ -126,6 +131,7 @@
           <w:ilvl w:val="1"/>
           <w:numId w:val="1"/>
         </w:numPr>
+        <w:spacing w:line="276" w:lineRule="auto"/>
         <w:jc w:val="both"/>
       </w:pPr>
       <w:proofErr w:type="spellStart"/>
@@ -144,6 +150,7 @@
           <w:ilvl w:val="1"/>
           <w:numId w:val="1"/>
         </w:numPr>
+        <w:spacing w:line="276" w:lineRule="auto"/>
         <w:jc w:val="both"/>
       </w:pPr>
       <w:proofErr w:type="spellStart"/>
@@ -170,6 +177,7 @@
           <w:ilvl w:val="1"/>
           <w:numId w:val="1"/>
         </w:numPr>
+        <w:spacing w:line="276" w:lineRule="auto"/>
         <w:jc w:val="both"/>
       </w:pPr>
       <w:r>
@@ -199,6 +207,7 @@
           <w:ilvl w:val="1"/>
           <w:numId w:val="1"/>
         </w:numPr>
+        <w:spacing w:line="276" w:lineRule="auto"/>
         <w:jc w:val="both"/>
       </w:pPr>
       <w:r>
@@ -207,16 +216,19 @@
     </w:p>
     <w:p>
       <w:pPr>
-        <w:jc w:val="both"/>
-      </w:pPr>
-    </w:p>
-    <w:p>
-      <w:pPr>
-        <w:jc w:val="both"/>
-      </w:pPr>
-    </w:p>
-    <w:p>
-      <w:pPr>
+        <w:spacing w:line="276" w:lineRule="auto"/>
+        <w:jc w:val="both"/>
+      </w:pPr>
+    </w:p>
+    <w:p>
+      <w:pPr>
+        <w:spacing w:line="276" w:lineRule="auto"/>
+        <w:jc w:val="both"/>
+      </w:pPr>
+    </w:p>
+    <w:p>
+      <w:pPr>
+        <w:spacing w:line="276" w:lineRule="auto"/>
         <w:jc w:val="both"/>
         <w:rPr>
           <w:b/>
@@ -233,6 +245,7 @@
     </w:p>
     <w:p>
       <w:pPr>
+        <w:spacing w:line="276" w:lineRule="auto"/>
         <w:jc w:val="both"/>
       </w:pPr>
       <w:r>
@@ -245,6 +258,7 @@
     </w:p>
     <w:p>
       <w:pPr>
+        <w:spacing w:line="276" w:lineRule="auto"/>
         <w:jc w:val="both"/>
       </w:pPr>
       <w:r>
@@ -262,11 +276,20 @@
     </w:p>
     <w:p>
       <w:pPr>
+        <w:spacing w:line="276" w:lineRule="auto"/>
         <w:jc w:val="both"/>
       </w:pPr>
       <w:r>
         <w:tab/>
-        <w:t xml:space="preserve">W projektach w których zastosowano taktowane wysokimi częstotliwościami zegary, może okazać się koniecznym </w:t>
+        <w:t xml:space="preserve">W </w:t>
+      </w:r>
+      <w:proofErr w:type="gramStart"/>
+      <w:r>
+        <w:t>projektach</w:t>
+      </w:r>
+      <w:proofErr w:type="gramEnd"/>
+      <w:r>
+        <w:t xml:space="preserve"> w których zastosowano taktowane wysokimi częstotliwościami zegary, może okazać się koniecznym </w:t>
       </w:r>
       <w:proofErr w:type="spellStart"/>
       <w:r>
@@ -295,6 +318,7 @@
     </w:p>
     <w:p>
       <w:pPr>
+        <w:spacing w:line="276" w:lineRule="auto"/>
         <w:jc w:val="both"/>
       </w:pPr>
       <w:r>
@@ -307,6 +331,7 @@
     </w:p>
     <w:p>
       <w:pPr>
+        <w:spacing w:line="276" w:lineRule="auto"/>
         <w:jc w:val="both"/>
       </w:pPr>
       <w:r>
@@ -324,6 +349,7 @@
     </w:p>
     <w:p>
       <w:pPr>
+        <w:spacing w:line="276" w:lineRule="auto"/>
         <w:jc w:val="both"/>
       </w:pPr>
       <w:r>
@@ -341,11 +367,31 @@
     </w:p>
     <w:p>
       <w:pPr>
-        <w:jc w:val="both"/>
-      </w:pPr>
-    </w:p>
-    <w:p>
-      <w:pPr>
+        <w:spacing w:line="276" w:lineRule="auto"/>
+        <w:jc w:val="both"/>
+      </w:pPr>
+    </w:p>
+    <w:p>
+      <w:pPr>
+        <w:spacing w:line="276" w:lineRule="auto"/>
+        <w:jc w:val="both"/>
+      </w:pPr>
+    </w:p>
+    <w:p>
+      <w:pPr>
+        <w:spacing w:line="276" w:lineRule="auto"/>
+        <w:jc w:val="both"/>
+      </w:pPr>
+    </w:p>
+    <w:p>
+      <w:pPr>
+        <w:spacing w:line="276" w:lineRule="auto"/>
+        <w:jc w:val="both"/>
+      </w:pPr>
+    </w:p>
+    <w:p>
+      <w:pPr>
+        <w:spacing w:line="276" w:lineRule="auto"/>
         <w:jc w:val="both"/>
         <w:rPr>
           <w:b/>
@@ -357,11 +403,13 @@
           <w:b/>
           <w:bCs/>
         </w:rPr>
+        <w:lastRenderedPageBreak/>
         <w:t>Zadanie 2 – omówienie działania licznika binarnego i dzielnika częstotliwości</w:t>
       </w:r>
     </w:p>
     <w:p>
       <w:pPr>
+        <w:spacing w:line="276" w:lineRule="auto"/>
         <w:jc w:val="both"/>
       </w:pPr>
       <w:r>
@@ -371,6 +419,7 @@
     </w:p>
     <w:p>
       <w:pPr>
+        <w:spacing w:line="276" w:lineRule="auto"/>
         <w:jc w:val="both"/>
       </w:pPr>
       <w:r>
@@ -380,21 +429,197 @@
     </w:p>
     <w:p>
       <w:pPr>
-        <w:jc w:val="both"/>
-      </w:pPr>
-      <w:r>
-        <w:lastRenderedPageBreak/>
+        <w:spacing w:line="276" w:lineRule="auto"/>
+        <w:jc w:val="both"/>
+      </w:pPr>
+      <w:r>
         <w:tab/>
         <w:t xml:space="preserve">Dzielnik częstotliwości to układ redukujący częstotliwość wejściowego sygnału zegarowego przez generowanie sygnały wyjściowego o niższej częstotliwości. </w:t>
       </w:r>
     </w:p>
     <w:p>
       <w:pPr>
+        <w:spacing w:line="276" w:lineRule="auto"/>
         <w:jc w:val="both"/>
       </w:pPr>
       <w:r>
         <w:tab/>
-        <w:t xml:space="preserve">Gdy licznik binarny otrzymuje impulsy zegarowe, każdy impuls zwiększa wartość licznika a jego stan się zmienia o jeden bit, </w:t>
+      </w:r>
+      <w:r>
+        <w:t>Jego głównym zadaniem jest uzyskanie przebiegu o częstotliwości niższej niż to zapewniane przez źródło sygnału zegarowego. Taką samą funkcję może spełniać licznik binarny przy zastosowaniu detektora zerowania.</w:t>
+      </w:r>
+    </w:p>
+    <w:p>
+      <w:pPr>
+        <w:spacing w:line="276" w:lineRule="auto"/>
+        <w:jc w:val="both"/>
+      </w:pPr>
+      <w:r>
+        <w:tab/>
+        <w:t xml:space="preserve">Na przykładzie </w:t>
+      </w:r>
+      <w:r>
+        <w:t xml:space="preserve">licznika 8 bitowego, można </w:t>
+      </w:r>
+      <w:proofErr w:type="gramStart"/>
+      <w:r>
+        <w:t>określić</w:t>
+      </w:r>
+      <w:proofErr w:type="gramEnd"/>
+      <w:r>
+        <w:t xml:space="preserve"> że jest on naturalnym dzielnikiem częstotliwości – zeruje się po przejściu licznika z 000 do 111 czyli raz na 8 impulsów zeruje się on – wysyłając impuls, czyli jest to dzielnik częstotliwości przez 8, liczniki 4- bitowe, dzielą częstotliwość 4 krotnie itd. </w:t>
+      </w:r>
+    </w:p>
+    <w:p>
+      <w:pPr>
+        <w:spacing w:line="276" w:lineRule="auto"/>
+        <w:jc w:val="both"/>
+      </w:pPr>
+    </w:p>
+    <w:p>
+      <w:pPr>
+        <w:spacing w:line="276" w:lineRule="auto"/>
+        <w:jc w:val="both"/>
+        <w:rPr>
+          <w:b/>
+          <w:bCs/>
+        </w:rPr>
+      </w:pPr>
+      <w:r>
+        <w:rPr>
+          <w:b/>
+          <w:bCs/>
+        </w:rPr>
+        <w:t>Zadanie 3 – Omówienie kodowania w kodzie ASCII</w:t>
+      </w:r>
+    </w:p>
+    <w:p>
+      <w:pPr>
+        <w:spacing w:line="276" w:lineRule="auto"/>
+        <w:jc w:val="both"/>
+      </w:pPr>
+      <w:r>
+        <w:tab/>
+        <w:t xml:space="preserve">Kod </w:t>
+      </w:r>
+      <w:proofErr w:type="spellStart"/>
+      <w:r>
+        <w:t>ascii</w:t>
+      </w:r>
+      <w:proofErr w:type="spellEnd"/>
+      <w:r>
+        <w:t xml:space="preserve"> to siedmiobitowy kod kodowania znaków stworzony w Ameryce, zgodnie z nim każdy znak znajdujący się w alfabecie posiada przypisany do siebie numer kodowy od 0 do 127. Nawet znaki białe takie jak spacja, posiadają przypisany numer kodowy (37). </w:t>
+      </w:r>
+    </w:p>
+    <w:p>
+      <w:pPr>
+        <w:spacing w:line="276" w:lineRule="auto"/>
+        <w:jc w:val="both"/>
+      </w:pPr>
+      <w:r>
+        <w:tab/>
+      </w:r>
+      <w:r>
+        <w:t xml:space="preserve">Każdy znak w kodzie ASCII jest przedstawiany jako 7-bitowa liczba całkowita. 95 spośród nich stanowią znaki drukowalne: małe i wielkie litery alfabetu łacińskiego, cyfry, znaki przestankowe oraz inne symbole. Standard ten został stworzony do obsługi języka angielskiego, dlatego pośród liter, które znajdują się w tabeli, nie ma żadnych </w:t>
+      </w:r>
+      <w:proofErr w:type="spellStart"/>
+      <w:r>
+        <w:t>diakrytyzowanych</w:t>
+      </w:r>
+      <w:proofErr w:type="spellEnd"/>
+      <w:r>
+        <w:t>.</w:t>
+      </w:r>
+    </w:p>
+    <w:p>
+      <w:pPr>
+        <w:spacing w:line="276" w:lineRule="auto"/>
+        <w:ind w:firstLine="708"/>
+        <w:jc w:val="both"/>
+      </w:pPr>
+      <w:r>
+        <w:t xml:space="preserve">Standard ASCII był najpopularniejszym zestawem znaków używanym w </w:t>
+      </w:r>
+      <w:r>
+        <w:t>Internecie</w:t>
+      </w:r>
+      <w:r>
+        <w:t xml:space="preserve"> do grudnia 2007, kiedy to został zastąpiony przez UTF-8. Kodowanie UTF-8 jest wstecznie kompatybilne z ASCII</w:t>
+      </w:r>
+      <w:r>
+        <w:t>.</w:t>
+      </w:r>
+    </w:p>
+    <w:p>
+      <w:pPr>
+        <w:spacing w:line="276" w:lineRule="auto"/>
+        <w:ind w:firstLine="708"/>
+        <w:jc w:val="both"/>
+      </w:pPr>
+      <w:r>
+        <w:t xml:space="preserve">Kod początkowo powstał jako kod do wykorzystania w dalekopisach, dlatego też całe kodowanie opierało się na zabraniu jak najmniejszej pamięci – by obniżyć koszty. </w:t>
+      </w:r>
+    </w:p>
+    <w:p>
+      <w:pPr>
+        <w:spacing w:line="276" w:lineRule="auto"/>
+        <w:ind w:firstLine="708"/>
+        <w:jc w:val="both"/>
+      </w:pPr>
+      <w:r>
+        <w:t xml:space="preserve">Znaki do 32 były znakami niekodującymi oraz białymi – </w:t>
+      </w:r>
+      <w:proofErr w:type="spellStart"/>
+      <w:r>
+        <w:t>odpowiedzialkne</w:t>
+      </w:r>
+      <w:proofErr w:type="spellEnd"/>
+      <w:r>
+        <w:t xml:space="preserve"> były za pracę maszyny, dopiero znaki od 32 do 126 odpowiadały za kodowanie symboli. Znak 127 był zarezerwowany dla funkcji DEL</w:t>
+      </w:r>
+    </w:p>
+    <w:p>
+      <w:pPr>
+        <w:spacing w:line="276" w:lineRule="auto"/>
+        <w:jc w:val="both"/>
+      </w:pPr>
+    </w:p>
+    <w:p>
+      <w:pPr>
+        <w:spacing w:line="276" w:lineRule="auto"/>
+        <w:jc w:val="both"/>
+      </w:pPr>
+      <w:r>
+        <w:rPr>
+          <w:b/>
+          <w:bCs/>
+        </w:rPr>
+        <w:t xml:space="preserve">Zadanie 4 – Czym jest i do czego stosuje się </w:t>
+      </w:r>
+      <w:proofErr w:type="spellStart"/>
+      <w:r>
+        <w:rPr>
+          <w:b/>
+          <w:bCs/>
+        </w:rPr>
+        <w:t>rejest</w:t>
+      </w:r>
+      <w:proofErr w:type="spellEnd"/>
+      <w:r>
+        <w:rPr>
+          <w:b/>
+          <w:bCs/>
+        </w:rPr>
+        <w:t xml:space="preserve"> przesuwny</w:t>
+      </w:r>
+    </w:p>
+    <w:p>
+      <w:pPr>
+        <w:spacing w:line="276" w:lineRule="auto"/>
+        <w:jc w:val="both"/>
+      </w:pPr>
+      <w:r>
+        <w:tab/>
       </w:r>
     </w:p>
     <w:sectPr>
@@ -408,7 +633,7 @@
 </file>
 
 <file path=word/numbering.xml><?xml version="1.0" encoding="utf-8"?>
-<w:numbering xmlns:wpc="http://schemas.microsoft.com/office/word/2010/wordprocessingCanvas" xmlns:cx="http://schemas.microsoft.com/office/drawing/2014/chartex" xmlns:cx1="http://schemas.microsoft.com/office/drawing/2015/9/8/chartex" xmlns:cx2="http://schemas.microsoft.com/office/drawing/2015/10/21/chartex" xmlns:cx3="http://schemas.microsoft.com/office/drawing/2016/5/9/chartex" xmlns:cx4="http://schemas.microsoft.com/office/drawing/2016/5/10/chartex" xmlns:cx5="http://schemas.microsoft.com/office/drawing/2016/5/11/chartex" xmlns:cx6="http://schemas.microsoft.com/office/drawing/2016/5/12/chartex" xmlns:cx7="http://schemas.microsoft.com/office/drawing/2016/5/13/chartex" xmlns:cx8="http://schemas.microsoft.com/office/drawing/2016/5/14/chartex" xmlns:mc="http://schemas.openxmlformats.org/markup-compatibility/2006" xmlns:aink="http://schemas.microsoft.com/office/drawing/2016/ink" xmlns:am3d="http://schemas.microsoft.com/office/drawing/2017/model3d" xmlns:o="urn:schemas-microsoft-com:office:office" xmlns:oel="http://schemas.microsoft.com/office/2019/extlst" xmlns:r="http://schemas.openxmlformats.org/officeDocument/2006/relationships" xmlns:m="http://schemas.openxmlformats.org/officeDocument/2006/math" xmlns:v="urn:schemas-microsoft-com:vml" xmlns:wp14="http://schemas.microsoft.com/office/word/2010/wordprocessingDrawing" xmlns:wp="http://schemas.openxmlformats.org/drawingml/2006/wordprocessingDrawing" xmlns:w10="urn:schemas-microsoft-com:office:word" xmlns:w="http://schemas.openxmlformats.org/wordprocessingml/2006/main" xmlns:w14="http://schemas.microsoft.com/office/word/2010/wordml" xmlns:w15="http://schemas.microsoft.com/office/word/2012/wordml" xmlns:w16cex="http://schemas.microsoft.com/office/word/2018/wordml/cex" xmlns:w16cid="http://schemas.microsoft.com/office/word/2016/wordml/cid" xmlns:w16="http://schemas.microsoft.com/office/word/2018/wordml" xmlns:w16du="http://schemas.microsoft.com/office/word/2023/wordml/word16du" xmlns:w16sdtdh="http://schemas.microsoft.com/office/word/2020/wordml/sdtdatahash" xmlns:w16se="http://schemas.microsoft.com/office/word/2015/wordml/symex" xmlns:wpg="http://schemas.microsoft.com/office/word/2010/wordprocessingGroup" xmlns:wpi="http://schemas.microsoft.com/office/word/2010/wordprocessingInk" xmlns:wne="http://schemas.microsoft.com/office/word/2006/wordml" xmlns:wps="http://schemas.microsoft.com/office/word/2010/wordprocessingShape" mc:Ignorable="w14 w15 w16se w16cid w16 w16cex w16sdtdh w16du wp14">
+<w:numbering xmlns:wpc="http://schemas.microsoft.com/office/word/2010/wordprocessingCanvas" xmlns:cx="http://schemas.microsoft.com/office/drawing/2014/chartex" xmlns:cx1="http://schemas.microsoft.com/office/drawing/2015/9/8/chartex" xmlns:cx2="http://schemas.microsoft.com/office/drawing/2015/10/21/chartex" xmlns:cx3="http://schemas.microsoft.com/office/drawing/2016/5/9/chartex" xmlns:cx4="http://schemas.microsoft.com/office/drawing/2016/5/10/chartex" xmlns:cx5="http://schemas.microsoft.com/office/drawing/2016/5/11/chartex" xmlns:cx6="http://schemas.microsoft.com/office/drawing/2016/5/12/chartex" xmlns:cx7="http://schemas.microsoft.com/office/drawing/2016/5/13/chartex" xmlns:cx8="http://schemas.microsoft.com/office/drawing/2016/5/14/chartex" xmlns:mc="http://schemas.openxmlformats.org/markup-compatibility/2006" xmlns:aink="http://schemas.microsoft.com/office/drawing/2016/ink" xmlns:am3d="http://schemas.microsoft.com/office/drawing/2017/model3d" xmlns:o="urn:schemas-microsoft-com:office:office" xmlns:oel="http://schemas.microsoft.com/office/2019/extlst" xmlns:r="http://schemas.openxmlformats.org/officeDocument/2006/relationships" xmlns:m="http://schemas.openxmlformats.org/officeDocument/2006/math" xmlns:v="urn:schemas-microsoft-com:vml" xmlns:wp14="http://schemas.microsoft.com/office/word/2010/wordprocessingDrawing" xmlns:wp="http://schemas.openxmlformats.org/drawingml/2006/wordprocessingDrawing" xmlns:w10="urn:schemas-microsoft-com:office:word" xmlns:w="http://schemas.openxmlformats.org/wordprocessingml/2006/main" xmlns:w14="http://schemas.microsoft.com/office/word/2010/wordml" xmlns:w15="http://schemas.microsoft.com/office/word/2012/wordml" xmlns:w16cex="http://schemas.microsoft.com/office/word/2018/wordml/cex" xmlns:w16cid="http://schemas.microsoft.com/office/word/2016/wordml/cid" xmlns:w16="http://schemas.microsoft.com/office/word/2018/wordml" xmlns:w16sdtdh="http://schemas.microsoft.com/office/word/2020/wordml/sdtdatahash" xmlns:w16se="http://schemas.microsoft.com/office/word/2015/wordml/symex" xmlns:wpg="http://schemas.microsoft.com/office/word/2010/wordprocessingGroup" xmlns:wpi="http://schemas.microsoft.com/office/word/2010/wordprocessingInk" xmlns:wne="http://schemas.microsoft.com/office/word/2006/wordml" xmlns:wps="http://schemas.microsoft.com/office/word/2010/wordprocessingShape" mc:Ignorable="w14 w15 w16se w16cid w16 w16cex w16sdtdh wp14">
   <w:abstractNum w:abstractNumId="0" w15:restartNumberingAfterBreak="0">
     <w:nsid w:val="3D8B4EC8"/>
     <w:multiLevelType w:val="hybridMultilevel"/>
@@ -505,7 +730,7 @@
 </file>
 
 <file path=word/styles.xml><?xml version="1.0" encoding="utf-8"?>
-<w:styles xmlns:mc="http://schemas.openxmlformats.org/markup-compatibility/2006" xmlns:r="http://schemas.openxmlformats.org/officeDocument/2006/relationships" xmlns:w="http://schemas.openxmlformats.org/wordprocessingml/2006/main" xmlns:w14="http://schemas.microsoft.com/office/word/2010/wordml" xmlns:w15="http://schemas.microsoft.com/office/word/2012/wordml" xmlns:w16cex="http://schemas.microsoft.com/office/word/2018/wordml/cex" xmlns:w16cid="http://schemas.microsoft.com/office/word/2016/wordml/cid" xmlns:w16="http://schemas.microsoft.com/office/word/2018/wordml" xmlns:w16du="http://schemas.microsoft.com/office/word/2023/wordml/word16du" xmlns:w16sdtdh="http://schemas.microsoft.com/office/word/2020/wordml/sdtdatahash" xmlns:w16se="http://schemas.microsoft.com/office/word/2015/wordml/symex" mc:Ignorable="w14 w15 w16se w16cid w16 w16cex w16sdtdh w16du">
+<w:styles xmlns:mc="http://schemas.openxmlformats.org/markup-compatibility/2006" xmlns:r="http://schemas.openxmlformats.org/officeDocument/2006/relationships" xmlns:w="http://schemas.openxmlformats.org/wordprocessingml/2006/main" xmlns:w14="http://schemas.microsoft.com/office/word/2010/wordml" xmlns:w15="http://schemas.microsoft.com/office/word/2012/wordml" xmlns:w16cex="http://schemas.microsoft.com/office/word/2018/wordml/cex" xmlns:w16cid="http://schemas.microsoft.com/office/word/2016/wordml/cid" xmlns:w16="http://schemas.microsoft.com/office/word/2018/wordml" xmlns:w16sdtdh="http://schemas.microsoft.com/office/word/2020/wordml/sdtdatahash" xmlns:w16se="http://schemas.microsoft.com/office/word/2015/wordml/symex" mc:Ignorable="w14 w15 w16se w16cid w16 w16cex w16sdtdh">
   <w:docDefaults>
     <w:rPrDefault>
       <w:rPr>

</xml_diff>

<commit_message>
Dodano odp. ustna cd
</commit_message>
<xml_diff>
--- a/LATO2024/Architektura/OdpowiedzUstna.docx
+++ b/LATO2024/Architektura/OdpowiedzUstna.docx
@@ -1,6 +1,6 @@
 
 <file path=word/document.xml><?xml version="1.0" encoding="utf-8"?>
-<w:document xmlns:wpc="http://schemas.microsoft.com/office/word/2010/wordprocessingCanvas" xmlns:cx="http://schemas.microsoft.com/office/drawing/2014/chartex" xmlns:cx1="http://schemas.microsoft.com/office/drawing/2015/9/8/chartex" xmlns:cx2="http://schemas.microsoft.com/office/drawing/2015/10/21/chartex" xmlns:cx3="http://schemas.microsoft.com/office/drawing/2016/5/9/chartex" xmlns:cx4="http://schemas.microsoft.com/office/drawing/2016/5/10/chartex" xmlns:cx5="http://schemas.microsoft.com/office/drawing/2016/5/11/chartex" xmlns:cx6="http://schemas.microsoft.com/office/drawing/2016/5/12/chartex" xmlns:cx7="http://schemas.microsoft.com/office/drawing/2016/5/13/chartex" xmlns:cx8="http://schemas.microsoft.com/office/drawing/2016/5/14/chartex" xmlns:mc="http://schemas.openxmlformats.org/markup-compatibility/2006" xmlns:aink="http://schemas.microsoft.com/office/drawing/2016/ink" xmlns:am3d="http://schemas.microsoft.com/office/drawing/2017/model3d" xmlns:o="urn:schemas-microsoft-com:office:office" xmlns:oel="http://schemas.microsoft.com/office/2019/extlst" xmlns:r="http://schemas.openxmlformats.org/officeDocument/2006/relationships" xmlns:m="http://schemas.openxmlformats.org/officeDocument/2006/math" xmlns:v="urn:schemas-microsoft-com:vml" xmlns:wp14="http://schemas.microsoft.com/office/word/2010/wordprocessingDrawing" xmlns:wp="http://schemas.openxmlformats.org/drawingml/2006/wordprocessingDrawing" xmlns:w10="urn:schemas-microsoft-com:office:word" xmlns:w="http://schemas.openxmlformats.org/wordprocessingml/2006/main" xmlns:w14="http://schemas.microsoft.com/office/word/2010/wordml" xmlns:w15="http://schemas.microsoft.com/office/word/2012/wordml" xmlns:w16cex="http://schemas.microsoft.com/office/word/2018/wordml/cex" xmlns:w16cid="http://schemas.microsoft.com/office/word/2016/wordml/cid" xmlns:w16="http://schemas.microsoft.com/office/word/2018/wordml" xmlns:w16sdtdh="http://schemas.microsoft.com/office/word/2020/wordml/sdtdatahash" xmlns:w16se="http://schemas.microsoft.com/office/word/2015/wordml/symex" xmlns:wpg="http://schemas.microsoft.com/office/word/2010/wordprocessingGroup" xmlns:wpi="http://schemas.microsoft.com/office/word/2010/wordprocessingInk" xmlns:wne="http://schemas.microsoft.com/office/word/2006/wordml" xmlns:wps="http://schemas.microsoft.com/office/word/2010/wordprocessingShape" mc:Ignorable="w14 w15 w16se w16cid w16 w16cex w16sdtdh wp14">
+<w:document xmlns:wpc="http://schemas.microsoft.com/office/word/2010/wordprocessingCanvas" xmlns:cx="http://schemas.microsoft.com/office/drawing/2014/chartex" xmlns:cx1="http://schemas.microsoft.com/office/drawing/2015/9/8/chartex" xmlns:cx2="http://schemas.microsoft.com/office/drawing/2015/10/21/chartex" xmlns:cx3="http://schemas.microsoft.com/office/drawing/2016/5/9/chartex" xmlns:cx4="http://schemas.microsoft.com/office/drawing/2016/5/10/chartex" xmlns:cx5="http://schemas.microsoft.com/office/drawing/2016/5/11/chartex" xmlns:cx6="http://schemas.microsoft.com/office/drawing/2016/5/12/chartex" xmlns:cx7="http://schemas.microsoft.com/office/drawing/2016/5/13/chartex" xmlns:cx8="http://schemas.microsoft.com/office/drawing/2016/5/14/chartex" xmlns:mc="http://schemas.openxmlformats.org/markup-compatibility/2006" xmlns:aink="http://schemas.microsoft.com/office/drawing/2016/ink" xmlns:am3d="http://schemas.microsoft.com/office/drawing/2017/model3d" xmlns:o="urn:schemas-microsoft-com:office:office" xmlns:r="http://schemas.openxmlformats.org/officeDocument/2006/relationships" xmlns:m="http://schemas.openxmlformats.org/officeDocument/2006/math" xmlns:v="urn:schemas-microsoft-com:vml" xmlns:wp14="http://schemas.microsoft.com/office/word/2010/wordprocessingDrawing" xmlns:wp="http://schemas.openxmlformats.org/drawingml/2006/wordprocessingDrawing" xmlns:w10="urn:schemas-microsoft-com:office:word" xmlns:w="http://schemas.openxmlformats.org/wordprocessingml/2006/main" xmlns:w14="http://schemas.microsoft.com/office/word/2010/wordml" xmlns:w15="http://schemas.microsoft.com/office/word/2012/wordml" xmlns:w16cid="http://schemas.microsoft.com/office/word/2016/wordml/cid" xmlns:w16se="http://schemas.microsoft.com/office/word/2015/wordml/symex" xmlns:wpg="http://schemas.microsoft.com/office/word/2010/wordprocessingGroup" xmlns:wpi="http://schemas.microsoft.com/office/word/2010/wordprocessingInk" xmlns:wne="http://schemas.microsoft.com/office/word/2006/wordml" xmlns:wps="http://schemas.microsoft.com/office/word/2010/wordprocessingShape" mc:Ignorable="w14 w15 w16se w16cid wp14">
   <w:body>
     <w:p>
       <w:pPr>
@@ -110,6 +110,7 @@
         <w:spacing w:line="276" w:lineRule="auto"/>
         <w:jc w:val="both"/>
       </w:pPr>
+      <w:bookmarkStart w:id="0" w:name="_GoBack"/>
       <w:r>
         <w:t xml:space="preserve">Porównać technologię procesorów wbudowanych </w:t>
       </w:r>
@@ -214,6 +215,7 @@
         <w:t xml:space="preserve">LEON – infrastruktura 32 bitowa </w:t>
       </w:r>
     </w:p>
+    <w:bookmarkEnd w:id="0"/>
     <w:p>
       <w:pPr>
         <w:spacing w:line="276" w:lineRule="auto"/>
@@ -620,7 +622,41 @@
         <w:t>rejestrem zbudowanym z przerzutników połączonych ze sobą w taki sposób, iż w takt impulsów zegarowych przechowywana informacja bitowa przemieszcza się (przesuwa) do kolejnych przerzutników.</w:t>
       </w:r>
       <w:r>
-        <w:t xml:space="preserve"> Takim fajnym przykładem rejestru jaki wyczytałam to ich zastosowanie przy tworzeniu procesorów. Pozwalają one na przechowywanie tymczasowych danych oraz pobieranie ich w czasie rzeczywistym. </w:t>
+        <w:t xml:space="preserve"> </w:t>
+      </w:r>
+      <w:r>
+        <w:t xml:space="preserve"> Wszystkie przerzutniki w układzie działają w rytmie jednego sygnału zegarowego, dzięki czemu dane zapisane w systemie przesuwają się z jednej lokacji do drugiej. Poprzez połączenie ostatniego przerzutnika z </w:t>
+      </w:r>
+      <w:r>
+        <w:lastRenderedPageBreak/>
+        <w:t xml:space="preserve">pierwszym, dane mogą krążyć wewnątrz rejestru przez dłuższy czas. Rejestr przesuwny może działać jako podstawowa pamięć komputera. </w:t>
+      </w:r>
+    </w:p>
+    <w:p>
+      <w:pPr>
+        <w:spacing w:line="276" w:lineRule="auto"/>
+        <w:jc w:val="both"/>
+      </w:pPr>
+      <w:r>
+        <w:tab/>
+        <w:t xml:space="preserve">Rejestry przesuwne mają zastosowanie w generowaniu </w:t>
+      </w:r>
+      <w:proofErr w:type="spellStart"/>
+      <w:r>
+        <w:t>sygnaów</w:t>
+      </w:r>
+      <w:proofErr w:type="spellEnd"/>
+      <w:r>
+        <w:t xml:space="preserve"> czasowych czy tworzeniu prostych form pamięci szeregowej, gdzie dane zapisywane i odczytywane są bit po bicie. </w:t>
+      </w:r>
+    </w:p>
+    <w:p>
+      <w:pPr>
+        <w:spacing w:line="276" w:lineRule="auto"/>
+        <w:jc w:val="both"/>
+      </w:pPr>
+      <w:r>
+        <w:t xml:space="preserve"> </w:t>
       </w:r>
     </w:p>
     <w:sectPr>
@@ -634,7 +670,7 @@
 </file>
 
 <file path=word/numbering.xml><?xml version="1.0" encoding="utf-8"?>
-<w:numbering xmlns:wpc="http://schemas.microsoft.com/office/word/2010/wordprocessingCanvas" xmlns:cx="http://schemas.microsoft.com/office/drawing/2014/chartex" xmlns:cx1="http://schemas.microsoft.com/office/drawing/2015/9/8/chartex" xmlns:cx2="http://schemas.microsoft.com/office/drawing/2015/10/21/chartex" xmlns:cx3="http://schemas.microsoft.com/office/drawing/2016/5/9/chartex" xmlns:cx4="http://schemas.microsoft.com/office/drawing/2016/5/10/chartex" xmlns:cx5="http://schemas.microsoft.com/office/drawing/2016/5/11/chartex" xmlns:cx6="http://schemas.microsoft.com/office/drawing/2016/5/12/chartex" xmlns:cx7="http://schemas.microsoft.com/office/drawing/2016/5/13/chartex" xmlns:cx8="http://schemas.microsoft.com/office/drawing/2016/5/14/chartex" xmlns:mc="http://schemas.openxmlformats.org/markup-compatibility/2006" xmlns:aink="http://schemas.microsoft.com/office/drawing/2016/ink" xmlns:am3d="http://schemas.microsoft.com/office/drawing/2017/model3d" xmlns:o="urn:schemas-microsoft-com:office:office" xmlns:oel="http://schemas.microsoft.com/office/2019/extlst" xmlns:r="http://schemas.openxmlformats.org/officeDocument/2006/relationships" xmlns:m="http://schemas.openxmlformats.org/officeDocument/2006/math" xmlns:v="urn:schemas-microsoft-com:vml" xmlns:wp14="http://schemas.microsoft.com/office/word/2010/wordprocessingDrawing" xmlns:wp="http://schemas.openxmlformats.org/drawingml/2006/wordprocessingDrawing" xmlns:w10="urn:schemas-microsoft-com:office:word" xmlns:w="http://schemas.openxmlformats.org/wordprocessingml/2006/main" xmlns:w14="http://schemas.microsoft.com/office/word/2010/wordml" xmlns:w15="http://schemas.microsoft.com/office/word/2012/wordml" xmlns:w16cex="http://schemas.microsoft.com/office/word/2018/wordml/cex" xmlns:w16cid="http://schemas.microsoft.com/office/word/2016/wordml/cid" xmlns:w16="http://schemas.microsoft.com/office/word/2018/wordml" xmlns:w16sdtdh="http://schemas.microsoft.com/office/word/2020/wordml/sdtdatahash" xmlns:w16se="http://schemas.microsoft.com/office/word/2015/wordml/symex" xmlns:wpg="http://schemas.microsoft.com/office/word/2010/wordprocessingGroup" xmlns:wpi="http://schemas.microsoft.com/office/word/2010/wordprocessingInk" xmlns:wne="http://schemas.microsoft.com/office/word/2006/wordml" xmlns:wps="http://schemas.microsoft.com/office/word/2010/wordprocessingShape" mc:Ignorable="w14 w15 w16se w16cid w16 w16cex w16sdtdh wp14">
+<w:numbering xmlns:wpc="http://schemas.microsoft.com/office/word/2010/wordprocessingCanvas" xmlns:cx="http://schemas.microsoft.com/office/drawing/2014/chartex" xmlns:cx1="http://schemas.microsoft.com/office/drawing/2015/9/8/chartex" xmlns:cx2="http://schemas.microsoft.com/office/drawing/2015/10/21/chartex" xmlns:cx3="http://schemas.microsoft.com/office/drawing/2016/5/9/chartex" xmlns:cx4="http://schemas.microsoft.com/office/drawing/2016/5/10/chartex" xmlns:cx5="http://schemas.microsoft.com/office/drawing/2016/5/11/chartex" xmlns:cx6="http://schemas.microsoft.com/office/drawing/2016/5/12/chartex" xmlns:cx7="http://schemas.microsoft.com/office/drawing/2016/5/13/chartex" xmlns:cx8="http://schemas.microsoft.com/office/drawing/2016/5/14/chartex" xmlns:mc="http://schemas.openxmlformats.org/markup-compatibility/2006" xmlns:aink="http://schemas.microsoft.com/office/drawing/2016/ink" xmlns:am3d="http://schemas.microsoft.com/office/drawing/2017/model3d" xmlns:o="urn:schemas-microsoft-com:office:office" xmlns:r="http://schemas.openxmlformats.org/officeDocument/2006/relationships" xmlns:m="http://schemas.openxmlformats.org/officeDocument/2006/math" xmlns:v="urn:schemas-microsoft-com:vml" xmlns:wp14="http://schemas.microsoft.com/office/word/2010/wordprocessingDrawing" xmlns:wp="http://schemas.openxmlformats.org/drawingml/2006/wordprocessingDrawing" xmlns:w10="urn:schemas-microsoft-com:office:word" xmlns:w="http://schemas.openxmlformats.org/wordprocessingml/2006/main" xmlns:w14="http://schemas.microsoft.com/office/word/2010/wordml" xmlns:w15="http://schemas.microsoft.com/office/word/2012/wordml" xmlns:w16cid="http://schemas.microsoft.com/office/word/2016/wordml/cid" xmlns:w16se="http://schemas.microsoft.com/office/word/2015/wordml/symex" xmlns:wpg="http://schemas.microsoft.com/office/word/2010/wordprocessingGroup" xmlns:wpi="http://schemas.microsoft.com/office/word/2010/wordprocessingInk" xmlns:wne="http://schemas.microsoft.com/office/word/2006/wordml" xmlns:wps="http://schemas.microsoft.com/office/word/2010/wordprocessingShape" mc:Ignorable="w14 w15 w16se w16cid wp14">
   <w:abstractNum w:abstractNumId="0" w15:restartNumberingAfterBreak="0">
     <w:nsid w:val="3D8B4EC8"/>
     <w:multiLevelType w:val="hybridMultilevel"/>
@@ -724,14 +760,14 @@
       </w:pPr>
     </w:lvl>
   </w:abstractNum>
-  <w:num w:numId="1" w16cid:durableId="393890676">
+  <w:num w:numId="1">
     <w:abstractNumId w:val="0"/>
   </w:num>
 </w:numbering>
 </file>
 
 <file path=word/styles.xml><?xml version="1.0" encoding="utf-8"?>
-<w:styles xmlns:mc="http://schemas.openxmlformats.org/markup-compatibility/2006" xmlns:r="http://schemas.openxmlformats.org/officeDocument/2006/relationships" xmlns:w="http://schemas.openxmlformats.org/wordprocessingml/2006/main" xmlns:w14="http://schemas.microsoft.com/office/word/2010/wordml" xmlns:w15="http://schemas.microsoft.com/office/word/2012/wordml" xmlns:w16cex="http://schemas.microsoft.com/office/word/2018/wordml/cex" xmlns:w16cid="http://schemas.microsoft.com/office/word/2016/wordml/cid" xmlns:w16="http://schemas.microsoft.com/office/word/2018/wordml" xmlns:w16sdtdh="http://schemas.microsoft.com/office/word/2020/wordml/sdtdatahash" xmlns:w16se="http://schemas.microsoft.com/office/word/2015/wordml/symex" mc:Ignorable="w14 w15 w16se w16cid w16 w16cex w16sdtdh">
+<w:styles xmlns:mc="http://schemas.openxmlformats.org/markup-compatibility/2006" xmlns:r="http://schemas.openxmlformats.org/officeDocument/2006/relationships" xmlns:w="http://schemas.openxmlformats.org/wordprocessingml/2006/main" xmlns:w14="http://schemas.microsoft.com/office/word/2010/wordml" xmlns:w15="http://schemas.microsoft.com/office/word/2012/wordml" xmlns:w16cid="http://schemas.microsoft.com/office/word/2016/wordml/cid" xmlns:w16se="http://schemas.microsoft.com/office/word/2015/wordml/symex" mc:Ignorable="w14 w15 w16se w16cid">
   <w:docDefaults>
     <w:rPrDefault>
       <w:rPr>

</xml_diff>

<commit_message>
Skończono opracowanie odp. ustnej
</commit_message>
<xml_diff>
--- a/LATO2024/Architektura/OdpowiedzUstna.docx
+++ b/LATO2024/Architektura/OdpowiedzUstna.docx
@@ -110,7 +110,6 @@
         <w:spacing w:line="276" w:lineRule="auto"/>
         <w:jc w:val="both"/>
       </w:pPr>
-      <w:bookmarkStart w:id="0" w:name="_GoBack"/>
       <w:r>
         <w:t xml:space="preserve">Porównać technologię procesorów wbudowanych </w:t>
       </w:r>
@@ -215,7 +214,6 @@
         <w:t xml:space="preserve">LEON – infrastruktura 32 bitowa </w:t>
       </w:r>
     </w:p>
-    <w:bookmarkEnd w:id="0"/>
     <w:p>
       <w:pPr>
         <w:spacing w:line="276" w:lineRule="auto"/>
@@ -647,16 +645,450 @@
       </w:r>
       <w:proofErr w:type="spellEnd"/>
       <w:r>
-        <w:t xml:space="preserve"> czasowych czy tworzeniu prostych form pamięci szeregowej, gdzie dane zapisywane i odczytywane są bit po bicie. </w:t>
-      </w:r>
-    </w:p>
-    <w:p>
-      <w:pPr>
-        <w:spacing w:line="276" w:lineRule="auto"/>
-        <w:jc w:val="both"/>
-      </w:pPr>
+        <w:t xml:space="preserve"> czasowych czy tworzeniu prostych form pamięci szeregowej, gdzie dane zapisywane i odczytywane są bit po bicie</w:t>
+      </w:r>
+      <w:r>
+        <w:t xml:space="preserve">. Zastosowanie znalazły między innymi w interfejsach komunikacyjnych, gdzie dane szeregowe konwertowane są na równoległe i odwrotnie. </w:t>
+      </w:r>
+    </w:p>
+    <w:p>
+      <w:pPr>
+        <w:spacing w:line="276" w:lineRule="auto"/>
+        <w:jc w:val="both"/>
+      </w:pPr>
+    </w:p>
+    <w:p>
+      <w:pPr>
+        <w:spacing w:line="276" w:lineRule="auto"/>
+        <w:jc w:val="both"/>
+        <w:rPr>
+          <w:b/>
+          <w:bCs/>
+        </w:rPr>
+      </w:pPr>
+      <w:r>
+        <w:rPr>
+          <w:b/>
+          <w:bCs/>
+        </w:rPr>
+        <w:t xml:space="preserve">Zadanie </w:t>
+      </w:r>
+      <w:r>
+        <w:rPr>
+          <w:b/>
+          <w:bCs/>
+        </w:rPr>
+        <w:t>5</w:t>
+      </w:r>
+      <w:r>
+        <w:rPr>
+          <w:b/>
+          <w:bCs/>
+        </w:rPr>
+        <w:t xml:space="preserve"> – </w:t>
+      </w:r>
+      <w:r>
+        <w:rPr>
+          <w:b/>
+          <w:bCs/>
+        </w:rPr>
+        <w:t xml:space="preserve">Porównanie procesorów software’owych </w:t>
+      </w:r>
+    </w:p>
+    <w:p>
+      <w:pPr>
+        <w:spacing w:line="276" w:lineRule="auto"/>
+        <w:jc w:val="both"/>
+      </w:pPr>
+      <w:r>
+        <w:tab/>
+      </w:r>
+    </w:p>
+    <w:p>
+      <w:pPr>
+        <w:spacing w:line="276" w:lineRule="auto"/>
+        <w:jc w:val="both"/>
+      </w:pPr>
+      <w:r>
+        <w:t xml:space="preserve">Procesor wbudowany (ang. </w:t>
+      </w:r>
+      <w:proofErr w:type="spellStart"/>
+      <w:r>
+        <w:t>embedded</w:t>
+      </w:r>
+      <w:proofErr w:type="spellEnd"/>
       <w:r>
         <w:t xml:space="preserve"> </w:t>
+      </w:r>
+      <w:proofErr w:type="spellStart"/>
+      <w:r>
+        <w:t>processor</w:t>
+      </w:r>
+      <w:proofErr w:type="spellEnd"/>
+      <w:r>
+        <w:t>) to mikroprocesor zaprojektowany do wykonywania specyficznych zadań w ramach większego systemu. W przeciwieństwie do ogólnych procesorów używanych w komputerach osobistych, procesory wbudowane są zoptymalizowane pod kątem określonych funkcji i często są integralną częścią urządzeń elektronicznych. Poniżej przedstawiam szczegółowy opis procesora wbudowanego, jego zastosowania oraz przykłady.</w:t>
+      </w:r>
+    </w:p>
+    <w:p>
+      <w:pPr>
+        <w:spacing w:line="276" w:lineRule="auto"/>
+        <w:jc w:val="both"/>
+      </w:pPr>
+    </w:p>
+    <w:p>
+      <w:pPr>
+        <w:spacing w:line="276" w:lineRule="auto"/>
+        <w:jc w:val="both"/>
+      </w:pPr>
+      <w:r>
+        <w:t>Główne cechy procesorów wbudowanych:</w:t>
+      </w:r>
+    </w:p>
+    <w:p>
+      <w:pPr>
+        <w:spacing w:line="276" w:lineRule="auto"/>
+        <w:jc w:val="both"/>
+      </w:pPr>
+    </w:p>
+    <w:p>
+      <w:pPr>
+        <w:spacing w:line="276" w:lineRule="auto"/>
+        <w:jc w:val="both"/>
+      </w:pPr>
+      <w:r>
+        <w:tab/>
+        <w:t>1.</w:t>
+      </w:r>
+      <w:r>
+        <w:tab/>
+        <w:t>Specyficzność: Procesory wbudowane są zaprojektowane do wykonywania konkretnych zadań, takich jak sterowanie urządzeniami, przetwarzanie sygnałów, komunikacja itp.</w:t>
+      </w:r>
+    </w:p>
+    <w:p>
+      <w:pPr>
+        <w:spacing w:line="276" w:lineRule="auto"/>
+        <w:jc w:val="both"/>
+      </w:pPr>
+      <w:r>
+        <w:tab/>
+        <w:t>2.</w:t>
+      </w:r>
+      <w:r>
+        <w:tab/>
+        <w:t>Integracja: Procesory wbudowane są często zintegrowane z innymi komponentami, takimi jak pamięć, wejścia/wyjścia, moduły komunikacyjne itp.</w:t>
+      </w:r>
+    </w:p>
+    <w:p>
+      <w:pPr>
+        <w:spacing w:line="276" w:lineRule="auto"/>
+        <w:jc w:val="both"/>
+      </w:pPr>
+      <w:r>
+        <w:tab/>
+        <w:t>3.</w:t>
+      </w:r>
+      <w:r>
+        <w:tab/>
+        <w:t>Oszczędność energii: Ze względu na specyficzne zadania, procesory wbudowane są zazwyczaj zoptymalizowane pod kątem niskiego poboru mocy.</w:t>
+      </w:r>
+    </w:p>
+    <w:p>
+      <w:pPr>
+        <w:spacing w:line="276" w:lineRule="auto"/>
+        <w:jc w:val="both"/>
+      </w:pPr>
+      <w:r>
+        <w:tab/>
+        <w:t>4.</w:t>
+      </w:r>
+      <w:r>
+        <w:tab/>
+        <w:t>Niezawodność: Wiele procesorów wbudowanych jest projektowanych z myślą o pracy w trudnych warunkach środowiskowych i w systemach wymagających wysokiej niezawodności.</w:t>
+      </w:r>
+    </w:p>
+    <w:p>
+      <w:pPr>
+        <w:spacing w:line="276" w:lineRule="auto"/>
+        <w:jc w:val="both"/>
+      </w:pPr>
+    </w:p>
+    <w:p>
+      <w:pPr>
+        <w:spacing w:line="276" w:lineRule="auto"/>
+        <w:jc w:val="both"/>
+      </w:pPr>
+      <w:r>
+        <w:t>Przykłady procesorów wbudowanych i ich zastosowania:</w:t>
+      </w:r>
+    </w:p>
+    <w:p>
+      <w:pPr>
+        <w:spacing w:line="276" w:lineRule="auto"/>
+        <w:jc w:val="both"/>
+      </w:pPr>
+    </w:p>
+    <w:p>
+      <w:pPr>
+        <w:spacing w:line="276" w:lineRule="auto"/>
+        <w:jc w:val="both"/>
+      </w:pPr>
+      <w:r>
+        <w:t xml:space="preserve">1. </w:t>
+      </w:r>
+      <w:proofErr w:type="spellStart"/>
+      <w:r>
+        <w:t>PicoBlaze</w:t>
+      </w:r>
+      <w:proofErr w:type="spellEnd"/>
+      <w:r>
+        <w:t xml:space="preserve"> (8-bitowy procesor wbudowany):</w:t>
+      </w:r>
+    </w:p>
+    <w:p>
+      <w:pPr>
+        <w:spacing w:line="276" w:lineRule="auto"/>
+        <w:jc w:val="both"/>
+      </w:pPr>
+    </w:p>
+    <w:p>
+      <w:pPr>
+        <w:spacing w:line="276" w:lineRule="auto"/>
+        <w:jc w:val="both"/>
+      </w:pPr>
+      <w:r>
+        <w:tab/>
+        <w:t>•</w:t>
+      </w:r>
+      <w:r>
+        <w:tab/>
+        <w:t>Zastosowanie: Proste aplikacje sterujące, takie jak sterowanie diodami LED, odczyt przycisków, proste zadania przetwarzania sygnałów.</w:t>
+      </w:r>
+    </w:p>
+    <w:p>
+      <w:pPr>
+        <w:spacing w:line="276" w:lineRule="auto"/>
+        <w:jc w:val="both"/>
+      </w:pPr>
+      <w:r>
+        <w:tab/>
+        <w:t>•</w:t>
+      </w:r>
+      <w:r>
+        <w:tab/>
+        <w:t>Przykład: Używany w małych urządzeniach, takich jak zabawki elektroniczne czy proste czujniki.</w:t>
+      </w:r>
+    </w:p>
+    <w:p>
+      <w:pPr>
+        <w:spacing w:line="276" w:lineRule="auto"/>
+        <w:jc w:val="both"/>
+      </w:pPr>
+    </w:p>
+    <w:p>
+      <w:pPr>
+        <w:spacing w:line="276" w:lineRule="auto"/>
+        <w:jc w:val="both"/>
+      </w:pPr>
+      <w:r>
+        <w:t xml:space="preserve">2. </w:t>
+      </w:r>
+      <w:proofErr w:type="spellStart"/>
+      <w:r>
+        <w:t>MicroBlaze</w:t>
+      </w:r>
+      <w:proofErr w:type="spellEnd"/>
+      <w:r>
+        <w:t xml:space="preserve"> (32-bitowy procesor wbudowany):</w:t>
+      </w:r>
+    </w:p>
+    <w:p>
+      <w:pPr>
+        <w:spacing w:line="276" w:lineRule="auto"/>
+        <w:jc w:val="both"/>
+      </w:pPr>
+    </w:p>
+    <w:p>
+      <w:pPr>
+        <w:spacing w:line="276" w:lineRule="auto"/>
+        <w:jc w:val="both"/>
+      </w:pPr>
+      <w:r>
+        <w:lastRenderedPageBreak/>
+        <w:tab/>
+        <w:t>•</w:t>
+      </w:r>
+      <w:r>
+        <w:tab/>
+        <w:t>Zastosowanie: Bardziej zaawansowane aplikacje, takie jak systemy automatyki przemysłowej, urządzenia medyczne, systemy komunikacyjne.</w:t>
+      </w:r>
+    </w:p>
+    <w:p>
+      <w:pPr>
+        <w:spacing w:line="276" w:lineRule="auto"/>
+        <w:jc w:val="both"/>
+      </w:pPr>
+      <w:r>
+        <w:tab/>
+        <w:t>•</w:t>
+      </w:r>
+      <w:r>
+        <w:tab/>
+        <w:t>Przykład: Używany w zaawansowanych systemach sterowania w fabrykach, sprzęcie medycznym, urządzeniach sieciowych.</w:t>
+      </w:r>
+    </w:p>
+    <w:p>
+      <w:pPr>
+        <w:spacing w:line="276" w:lineRule="auto"/>
+        <w:jc w:val="both"/>
+      </w:pPr>
+    </w:p>
+    <w:p>
+      <w:pPr>
+        <w:spacing w:line="276" w:lineRule="auto"/>
+        <w:jc w:val="both"/>
+      </w:pPr>
+      <w:r>
+        <w:t>3. NIOS II (32-bitowy procesor wbudowany):</w:t>
+      </w:r>
+    </w:p>
+    <w:p>
+      <w:pPr>
+        <w:spacing w:line="276" w:lineRule="auto"/>
+        <w:jc w:val="both"/>
+      </w:pPr>
+    </w:p>
+    <w:p>
+      <w:pPr>
+        <w:spacing w:line="276" w:lineRule="auto"/>
+        <w:jc w:val="both"/>
+      </w:pPr>
+      <w:r>
+        <w:tab/>
+        <w:t>•</w:t>
+      </w:r>
+      <w:r>
+        <w:tab/>
+        <w:t>Zastosowanie: Szerokie spektrum zastosowań, od urządzeń konsumenckich po zaawansowane systemy przemysłowe.</w:t>
+      </w:r>
+    </w:p>
+    <w:p>
+      <w:pPr>
+        <w:spacing w:line="276" w:lineRule="auto"/>
+        <w:jc w:val="both"/>
+      </w:pPr>
+      <w:r>
+        <w:tab/>
+        <w:t>•</w:t>
+      </w:r>
+      <w:r>
+        <w:tab/>
+        <w:t xml:space="preserve">Przykład: Elektronika konsumencka (telewizory, dekodery), przemysłowe systemy sterowania, aplikacje </w:t>
+      </w:r>
+      <w:proofErr w:type="spellStart"/>
+      <w:r>
+        <w:t>IoT</w:t>
+      </w:r>
+      <w:proofErr w:type="spellEnd"/>
+      <w:r>
+        <w:t>.</w:t>
+      </w:r>
+    </w:p>
+    <w:p>
+      <w:pPr>
+        <w:spacing w:line="276" w:lineRule="auto"/>
+        <w:jc w:val="both"/>
+      </w:pPr>
+    </w:p>
+    <w:p>
+      <w:pPr>
+        <w:spacing w:line="276" w:lineRule="auto"/>
+        <w:jc w:val="both"/>
+      </w:pPr>
+      <w:r>
+        <w:t>4. LEON (32-bitowy procesor wbudowany):</w:t>
+      </w:r>
+    </w:p>
+    <w:p>
+      <w:pPr>
+        <w:spacing w:line="276" w:lineRule="auto"/>
+        <w:jc w:val="both"/>
+      </w:pPr>
+    </w:p>
+    <w:p>
+      <w:pPr>
+        <w:spacing w:line="276" w:lineRule="auto"/>
+        <w:jc w:val="both"/>
+      </w:pPr>
+      <w:r>
+        <w:tab/>
+        <w:t>•</w:t>
+      </w:r>
+      <w:r>
+        <w:tab/>
+        <w:t>Zastosowanie: Specjalistyczne zastosowania w przemyśle kosmicznym i lotniczym, gdzie niezawodność i odporność na promieniowanie są kluczowe.</w:t>
+      </w:r>
+    </w:p>
+    <w:p>
+      <w:pPr>
+        <w:spacing w:line="276" w:lineRule="auto"/>
+        <w:jc w:val="both"/>
+      </w:pPr>
+      <w:r>
+        <w:tab/>
+        <w:t>•</w:t>
+      </w:r>
+      <w:r>
+        <w:tab/>
+        <w:t xml:space="preserve">Przykład: Satelity, systemy </w:t>
+      </w:r>
+      <w:proofErr w:type="spellStart"/>
+      <w:r>
+        <w:t>awioniczne</w:t>
+      </w:r>
+      <w:proofErr w:type="spellEnd"/>
+      <w:r>
+        <w:t>, misje kosmiczne.</w:t>
+      </w:r>
+    </w:p>
+    <w:p>
+      <w:pPr>
+        <w:spacing w:line="276" w:lineRule="auto"/>
+        <w:jc w:val="both"/>
+      </w:pPr>
+    </w:p>
+    <w:p>
+      <w:pPr>
+        <w:spacing w:line="276" w:lineRule="auto"/>
+        <w:jc w:val="both"/>
+      </w:pPr>
+    </w:p>
+    <w:p>
+      <w:pPr>
+        <w:spacing w:line="276" w:lineRule="auto"/>
+        <w:jc w:val="both"/>
+      </w:pPr>
+      <w:r>
+        <w:t>Podsumowanie</w:t>
+      </w:r>
+    </w:p>
+    <w:p>
+      <w:pPr>
+        <w:spacing w:line="276" w:lineRule="auto"/>
+        <w:jc w:val="both"/>
+      </w:pPr>
+    </w:p>
+    <w:p>
+      <w:pPr>
+        <w:spacing w:line="276" w:lineRule="auto"/>
+        <w:jc w:val="both"/>
+      </w:pPr>
+      <w:r>
+        <w:t>Procesory wbudowane są kluczowymi elementami współczesnych urządzeń elektronicznych, umożliwiając im wykonywanie specyficznych zadań w sposób efektywny i niezawodny. Wybór odpowiedniego procesora wbudowanego zależy od wymagań aplikacji oraz specyfiki zastosowań, a proces implementacji obejmuje projektowanie systemu, tworzenie oprogramowania, integrację sprzętu oraz wdrażanie i utrzymanie g</w:t>
+      </w:r>
+      <w:bookmarkStart w:id="0" w:name="_GoBack"/>
+      <w:bookmarkEnd w:id="0"/>
+      <w:r>
+        <w:t>otowego produktu.</w:t>
       </w:r>
     </w:p>
     <w:sectPr>
@@ -1162,7 +1594,7 @@
   <w:style w:type="paragraph" w:default="1" w:styleId="Normalny">
     <w:name w:val="Normal"/>
     <w:qFormat/>
-    <w:rsid w:val="004A1695"/>
+    <w:rsid w:val="001B04F5"/>
   </w:style>
   <w:style w:type="paragraph" w:styleId="Nagwek1">
     <w:name w:val="heading 1"/>

</xml_diff>